<commit_message>
Updated Missing Use Cases
</commit_message>
<xml_diff>
--- a/Deliverables/RAD_GameOver.docx
+++ b/Deliverables/RAD_GameOver.docx
@@ -735,12 +735,6 @@
         </w:tblBorders>
         <w:shd w:val="clear" w:color="auto" w:fill="CDD4E9"/>
         <w:tblLayout w:type="fixed"/>
-        <w:tblCellMar>
-          <w:top w:w="0" w:type="dxa"/>
-          <w:left w:w="0" w:type="dxa"/>
-          <w:bottom w:w="0" w:type="dxa"/>
-          <w:right w:w="0" w:type="dxa"/>
-        </w:tblCellMar>
         <w:tblLook w:val="04A0" w:firstRow="1" w:lastRow="0" w:firstColumn="1" w:lastColumn="0" w:noHBand="0" w:noVBand="1"/>
       </w:tblPr>
       <w:tblGrid>
@@ -750,14 +744,6 @@
         <w:gridCol w:w="2410"/>
       </w:tblGrid>
       <w:tr>
-        <w:tblPrEx>
-          <w:tblCellMar>
-            <w:top w:w="0" w:type="dxa"/>
-            <w:left w:w="0" w:type="dxa"/>
-            <w:bottom w:w="0" w:type="dxa"/>
-            <w:right w:w="0" w:type="dxa"/>
-          </w:tblCellMar>
-        </w:tblPrEx>
         <w:trPr>
           <w:trHeight w:val="493"/>
           <w:jc w:val="center"/>
@@ -888,14 +874,6 @@
         </w:tc>
       </w:tr>
       <w:tr>
-        <w:tblPrEx>
-          <w:tblCellMar>
-            <w:top w:w="0" w:type="dxa"/>
-            <w:left w:w="0" w:type="dxa"/>
-            <w:bottom w:w="0" w:type="dxa"/>
-            <w:right w:w="0" w:type="dxa"/>
-          </w:tblCellMar>
-        </w:tblPrEx>
         <w:trPr>
           <w:trHeight w:val="280"/>
           <w:jc w:val="center"/>
@@ -1033,14 +1011,6 @@
         </w:tc>
       </w:tr>
       <w:tr>
-        <w:tblPrEx>
-          <w:tblCellMar>
-            <w:top w:w="0" w:type="dxa"/>
-            <w:left w:w="0" w:type="dxa"/>
-            <w:bottom w:w="0" w:type="dxa"/>
-            <w:right w:w="0" w:type="dxa"/>
-          </w:tblCellMar>
-        </w:tblPrEx>
         <w:trPr>
           <w:trHeight w:val="280"/>
           <w:jc w:val="center"/>
@@ -1175,14 +1145,6 @@
         </w:tc>
       </w:tr>
       <w:tr>
-        <w:tblPrEx>
-          <w:tblCellMar>
-            <w:top w:w="0" w:type="dxa"/>
-            <w:left w:w="0" w:type="dxa"/>
-            <w:bottom w:w="0" w:type="dxa"/>
-            <w:right w:w="0" w:type="dxa"/>
-          </w:tblCellMar>
-        </w:tblPrEx>
         <w:trPr>
           <w:trHeight w:val="280"/>
           <w:jc w:val="center"/>
@@ -1317,14 +1279,6 @@
         </w:tc>
       </w:tr>
       <w:tr>
-        <w:tblPrEx>
-          <w:tblCellMar>
-            <w:top w:w="0" w:type="dxa"/>
-            <w:left w:w="0" w:type="dxa"/>
-            <w:bottom w:w="0" w:type="dxa"/>
-            <w:right w:w="0" w:type="dxa"/>
-          </w:tblCellMar>
-        </w:tblPrEx>
         <w:trPr>
           <w:trHeight w:val="280"/>
           <w:jc w:val="center"/>
@@ -1459,14 +1413,6 @@
         </w:tc>
       </w:tr>
       <w:tr>
-        <w:tblPrEx>
-          <w:tblCellMar>
-            <w:top w:w="0" w:type="dxa"/>
-            <w:left w:w="0" w:type="dxa"/>
-            <w:bottom w:w="0" w:type="dxa"/>
-            <w:right w:w="0" w:type="dxa"/>
-          </w:tblCellMar>
-        </w:tblPrEx>
         <w:trPr>
           <w:trHeight w:val="280"/>
           <w:jc w:val="center"/>
@@ -1601,14 +1547,6 @@
         </w:tc>
       </w:tr>
       <w:tr>
-        <w:tblPrEx>
-          <w:tblCellMar>
-            <w:top w:w="0" w:type="dxa"/>
-            <w:left w:w="0" w:type="dxa"/>
-            <w:bottom w:w="0" w:type="dxa"/>
-            <w:right w:w="0" w:type="dxa"/>
-          </w:tblCellMar>
-        </w:tblPrEx>
         <w:trPr>
           <w:trHeight w:val="540"/>
           <w:jc w:val="center"/>
@@ -1743,14 +1681,6 @@
         </w:tc>
       </w:tr>
       <w:tr>
-        <w:tblPrEx>
-          <w:tblCellMar>
-            <w:top w:w="0" w:type="dxa"/>
-            <w:left w:w="0" w:type="dxa"/>
-            <w:bottom w:w="0" w:type="dxa"/>
-            <w:right w:w="0" w:type="dxa"/>
-          </w:tblCellMar>
-        </w:tblPrEx>
         <w:trPr>
           <w:trHeight w:val="300"/>
           <w:jc w:val="center"/>
@@ -4382,12 +4312,6 @@
         </w:tblBorders>
         <w:shd w:val="clear" w:color="auto" w:fill="CDD4E9"/>
         <w:tblLayout w:type="fixed"/>
-        <w:tblCellMar>
-          <w:top w:w="0" w:type="dxa"/>
-          <w:left w:w="0" w:type="dxa"/>
-          <w:bottom w:w="0" w:type="dxa"/>
-          <w:right w:w="0" w:type="dxa"/>
-        </w:tblCellMar>
         <w:tblLook w:val="04A0" w:firstRow="1" w:lastRow="0" w:firstColumn="1" w:lastColumn="0" w:noHBand="0" w:noVBand="1"/>
       </w:tblPr>
       <w:tblGrid>
@@ -4396,14 +4320,6 @@
         <w:gridCol w:w="4106"/>
       </w:tblGrid>
       <w:tr>
-        <w:tblPrEx>
-          <w:tblCellMar>
-            <w:top w:w="0" w:type="dxa"/>
-            <w:left w:w="0" w:type="dxa"/>
-            <w:bottom w:w="0" w:type="dxa"/>
-            <w:right w:w="0" w:type="dxa"/>
-          </w:tblCellMar>
-        </w:tblPrEx>
         <w:trPr>
           <w:trHeight w:val="580"/>
         </w:trPr>
@@ -4496,14 +4412,6 @@
         </w:tc>
       </w:tr>
       <w:tr>
-        <w:tblPrEx>
-          <w:tblCellMar>
-            <w:top w:w="0" w:type="dxa"/>
-            <w:left w:w="0" w:type="dxa"/>
-            <w:bottom w:w="0" w:type="dxa"/>
-            <w:right w:w="0" w:type="dxa"/>
-          </w:tblCellMar>
-        </w:tblPrEx>
         <w:trPr>
           <w:trHeight w:val="640"/>
         </w:trPr>
@@ -7601,7 +7509,152 @@
           <w:sz w:val="32"/>
           <w:szCs w:val="32"/>
         </w:rPr>
-        <w:t>UC 7: Acquisto di un prodotto</w:t>
+        <w:t xml:space="preserve">UC 7: </w:t>
+      </w:r>
+      <w:r>
+        <w:rPr>
+          <w:rFonts w:ascii="Agency FB" w:eastAsia="Agency FB" w:hAnsi="Agency FB" w:cs="Agency FB"/>
+          <w:b/>
+          <w:bCs/>
+          <w:sz w:val="32"/>
+          <w:szCs w:val="32"/>
+        </w:rPr>
+        <w:t xml:space="preserve">Rimozione </w:t>
+      </w:r>
+      <w:r>
+        <w:rPr>
+          <w:rFonts w:ascii="Agency FB" w:eastAsia="Agency FB" w:hAnsi="Agency FB" w:cs="Agency FB"/>
+          <w:b/>
+          <w:bCs/>
+          <w:sz w:val="32"/>
+          <w:szCs w:val="32"/>
+        </w:rPr>
+        <w:t>prodotto</w:t>
+      </w:r>
+      <w:r>
+        <w:rPr>
+          <w:rFonts w:ascii="Agency FB" w:eastAsia="Agency FB" w:hAnsi="Agency FB" w:cs="Agency FB"/>
+          <w:b/>
+          <w:bCs/>
+          <w:sz w:val="32"/>
+          <w:szCs w:val="32"/>
+        </w:rPr>
+        <w:t xml:space="preserve"> dal carrello</w:t>
+      </w:r>
+    </w:p>
+    <w:p>
+      <w:pPr>
+        <w:ind w:left="708"/>
+        <w:rPr>
+          <w:rFonts w:ascii="Agency FB" w:eastAsia="Agency FB" w:hAnsi="Agency FB" w:cs="Agency FB"/>
+          <w:b/>
+          <w:bCs/>
+          <w:sz w:val="32"/>
+          <w:szCs w:val="32"/>
+        </w:rPr>
+      </w:pPr>
+      <w:r>
+        <w:rPr>
+          <w:rFonts w:ascii="Agency FB" w:eastAsia="Agency FB" w:hAnsi="Agency FB" w:cs="Agency FB"/>
+          <w:b/>
+          <w:bCs/>
+          <w:sz w:val="32"/>
+          <w:szCs w:val="32"/>
+        </w:rPr>
+        <w:t xml:space="preserve">UC </w:t>
+      </w:r>
+      <w:r>
+        <w:rPr>
+          <w:rFonts w:ascii="Agency FB" w:eastAsia="Agency FB" w:hAnsi="Agency FB" w:cs="Agency FB"/>
+          <w:b/>
+          <w:bCs/>
+          <w:sz w:val="32"/>
+          <w:szCs w:val="32"/>
+        </w:rPr>
+        <w:t>8</w:t>
+      </w:r>
+      <w:r>
+        <w:rPr>
+          <w:rFonts w:ascii="Agency FB" w:eastAsia="Agency FB" w:hAnsi="Agency FB" w:cs="Agency FB"/>
+          <w:b/>
+          <w:bCs/>
+          <w:sz w:val="32"/>
+          <w:szCs w:val="32"/>
+        </w:rPr>
+        <w:t xml:space="preserve">: </w:t>
+      </w:r>
+      <w:r>
+        <w:rPr>
+          <w:rFonts w:ascii="Agency FB" w:eastAsia="Agency FB" w:hAnsi="Agency FB" w:cs="Agency FB"/>
+          <w:b/>
+          <w:bCs/>
+          <w:sz w:val="32"/>
+          <w:szCs w:val="32"/>
+        </w:rPr>
+        <w:t>Svuota carrello</w:t>
+      </w:r>
+    </w:p>
+    <w:p>
+      <w:pPr>
+        <w:ind w:left="708"/>
+        <w:rPr>
+          <w:rFonts w:ascii="Agency FB" w:eastAsia="Agency FB" w:hAnsi="Agency FB" w:cs="Agency FB"/>
+          <w:b/>
+          <w:bCs/>
+          <w:sz w:val="32"/>
+          <w:szCs w:val="32"/>
+        </w:rPr>
+      </w:pPr>
+    </w:p>
+    <w:p>
+      <w:pPr>
+        <w:rPr>
+          <w:rFonts w:ascii="Agency FB" w:eastAsia="Agency FB" w:hAnsi="Agency FB" w:cs="Agency FB"/>
+          <w:sz w:val="28"/>
+          <w:szCs w:val="28"/>
+        </w:rPr>
+      </w:pPr>
+    </w:p>
+    <w:p>
+      <w:pPr>
+        <w:ind w:left="708"/>
+        <w:rPr>
+          <w:rFonts w:ascii="Agency FB" w:eastAsia="Agency FB" w:hAnsi="Agency FB" w:cs="Agency FB"/>
+          <w:b/>
+          <w:bCs/>
+          <w:sz w:val="32"/>
+          <w:szCs w:val="32"/>
+        </w:rPr>
+      </w:pPr>
+      <w:r>
+        <w:rPr>
+          <w:rFonts w:ascii="Agency FB" w:eastAsia="Agency FB" w:hAnsi="Agency FB" w:cs="Agency FB"/>
+          <w:b/>
+          <w:bCs/>
+          <w:sz w:val="32"/>
+          <w:szCs w:val="32"/>
+        </w:rPr>
+        <w:t xml:space="preserve">UC </w:t>
+      </w:r>
+      <w:r>
+        <w:rPr>
+          <w:rFonts w:ascii="Agency FB" w:eastAsia="Agency FB" w:hAnsi="Agency FB" w:cs="Agency FB"/>
+          <w:b/>
+          <w:bCs/>
+          <w:sz w:val="32"/>
+          <w:szCs w:val="32"/>
+        </w:rPr>
+        <w:t>9</w:t>
+      </w:r>
+      <w:r>
+        <w:rPr>
+          <w:rFonts w:ascii="Agency FB" w:eastAsia="Agency FB" w:hAnsi="Agency FB" w:cs="Agency FB"/>
+          <w:b/>
+          <w:bCs/>
+          <w:sz w:val="32"/>
+          <w:szCs w:val="32"/>
+        </w:rPr>
+        <w:t>: Acquisto di un prodotto</w:t>
       </w:r>
     </w:p>
     <w:p>
@@ -8644,7 +8697,27 @@
           <w:sz w:val="32"/>
           <w:szCs w:val="32"/>
         </w:rPr>
-        <w:t>UC 8: Aggiunta prenotazione al carrello</w:t>
+        <w:t xml:space="preserve">UC </w:t>
+      </w:r>
+      <w:r>
+        <w:rPr>
+          <w:rFonts w:ascii="Agency FB" w:eastAsia="Agency FB" w:hAnsi="Agency FB" w:cs="Agency FB"/>
+          <w:b/>
+          <w:bCs/>
+          <w:sz w:val="32"/>
+          <w:szCs w:val="32"/>
+        </w:rPr>
+        <w:t>10</w:t>
+      </w:r>
+      <w:r>
+        <w:rPr>
+          <w:rFonts w:ascii="Agency FB" w:eastAsia="Agency FB" w:hAnsi="Agency FB" w:cs="Agency FB"/>
+          <w:b/>
+          <w:bCs/>
+          <w:sz w:val="32"/>
+          <w:szCs w:val="32"/>
+        </w:rPr>
+        <w:t>: Aggiunta prenotazione al carrello</w:t>
       </w:r>
     </w:p>
     <w:p>
@@ -9284,7 +9357,183 @@
           <w:sz w:val="32"/>
           <w:szCs w:val="32"/>
         </w:rPr>
-        <w:t>UC 9: Inserimento prodotto nel catalogo</w:t>
+        <w:t xml:space="preserve">UC </w:t>
+      </w:r>
+      <w:r>
+        <w:rPr>
+          <w:rFonts w:ascii="Agency FB" w:eastAsia="Agency FB" w:hAnsi="Agency FB" w:cs="Agency FB"/>
+          <w:b/>
+          <w:bCs/>
+          <w:sz w:val="32"/>
+          <w:szCs w:val="32"/>
+        </w:rPr>
+        <w:t>11</w:t>
+      </w:r>
+      <w:r>
+        <w:rPr>
+          <w:rFonts w:ascii="Agency FB" w:eastAsia="Agency FB" w:hAnsi="Agency FB" w:cs="Agency FB"/>
+          <w:b/>
+          <w:bCs/>
+          <w:sz w:val="32"/>
+          <w:szCs w:val="32"/>
+        </w:rPr>
+        <w:t xml:space="preserve">: </w:t>
+      </w:r>
+      <w:r>
+        <w:rPr>
+          <w:rFonts w:ascii="Agency FB" w:eastAsia="Agency FB" w:hAnsi="Agency FB" w:cs="Agency FB"/>
+          <w:b/>
+          <w:bCs/>
+          <w:sz w:val="32"/>
+          <w:szCs w:val="32"/>
+        </w:rPr>
+        <w:t>Eliminazione prenotazione dal carrello</w:t>
+      </w:r>
+    </w:p>
+    <w:p>
+      <w:pPr>
+        <w:ind w:left="708"/>
+        <w:rPr>
+          <w:rFonts w:ascii="Agency FB" w:eastAsia="Agency FB" w:hAnsi="Agency FB" w:cs="Agency FB"/>
+          <w:b/>
+          <w:bCs/>
+          <w:sz w:val="32"/>
+          <w:szCs w:val="32"/>
+        </w:rPr>
+      </w:pPr>
+      <w:r>
+        <w:rPr>
+          <w:rFonts w:ascii="Agency FB" w:eastAsia="Agency FB" w:hAnsi="Agency FB" w:cs="Agency FB"/>
+          <w:b/>
+          <w:bCs/>
+          <w:sz w:val="32"/>
+          <w:szCs w:val="32"/>
+        </w:rPr>
+        <w:t xml:space="preserve">UC </w:t>
+      </w:r>
+      <w:r>
+        <w:rPr>
+          <w:rFonts w:ascii="Agency FB" w:eastAsia="Agency FB" w:hAnsi="Agency FB" w:cs="Agency FB"/>
+          <w:b/>
+          <w:bCs/>
+          <w:sz w:val="32"/>
+          <w:szCs w:val="32"/>
+        </w:rPr>
+        <w:t>12</w:t>
+      </w:r>
+      <w:r>
+        <w:rPr>
+          <w:rFonts w:ascii="Agency FB" w:eastAsia="Agency FB" w:hAnsi="Agency FB" w:cs="Agency FB"/>
+          <w:b/>
+          <w:bCs/>
+          <w:sz w:val="32"/>
+          <w:szCs w:val="32"/>
+        </w:rPr>
+        <w:t xml:space="preserve">: </w:t>
+      </w:r>
+      <w:r>
+        <w:rPr>
+          <w:rFonts w:ascii="Agency FB" w:eastAsia="Agency FB" w:hAnsi="Agency FB" w:cs="Agency FB"/>
+          <w:b/>
+          <w:bCs/>
+          <w:sz w:val="32"/>
+          <w:szCs w:val="32"/>
+        </w:rPr>
+        <w:t>Visualizza ordini</w:t>
+      </w:r>
+    </w:p>
+    <w:p>
+      <w:pPr>
+        <w:ind w:left="708"/>
+        <w:rPr>
+          <w:rFonts w:ascii="Agency FB" w:eastAsia="Agency FB" w:hAnsi="Agency FB" w:cs="Agency FB"/>
+          <w:b/>
+          <w:bCs/>
+          <w:sz w:val="32"/>
+          <w:szCs w:val="32"/>
+        </w:rPr>
+      </w:pPr>
+      <w:r>
+        <w:rPr>
+          <w:rFonts w:ascii="Agency FB" w:eastAsia="Agency FB" w:hAnsi="Agency FB" w:cs="Agency FB"/>
+          <w:b/>
+          <w:bCs/>
+          <w:sz w:val="32"/>
+          <w:szCs w:val="32"/>
+        </w:rPr>
+        <w:t xml:space="preserve">UC </w:t>
+      </w:r>
+      <w:r>
+        <w:rPr>
+          <w:rFonts w:ascii="Agency FB" w:eastAsia="Agency FB" w:hAnsi="Agency FB" w:cs="Agency FB"/>
+          <w:b/>
+          <w:bCs/>
+          <w:sz w:val="32"/>
+          <w:szCs w:val="32"/>
+        </w:rPr>
+        <w:t>13</w:t>
+      </w:r>
+      <w:r>
+        <w:rPr>
+          <w:rFonts w:ascii="Agency FB" w:eastAsia="Agency FB" w:hAnsi="Agency FB" w:cs="Agency FB"/>
+          <w:b/>
+          <w:bCs/>
+          <w:sz w:val="32"/>
+          <w:szCs w:val="32"/>
+        </w:rPr>
+        <w:t xml:space="preserve">: </w:t>
+      </w:r>
+      <w:r>
+        <w:rPr>
+          <w:rFonts w:ascii="Agency FB" w:eastAsia="Agency FB" w:hAnsi="Agency FB" w:cs="Agency FB"/>
+          <w:b/>
+          <w:bCs/>
+          <w:sz w:val="32"/>
+          <w:szCs w:val="32"/>
+        </w:rPr>
+        <w:t>Elimina ordine</w:t>
+      </w:r>
+    </w:p>
+    <w:p>
+      <w:pPr>
+        <w:ind w:left="708"/>
+        <w:rPr>
+          <w:rFonts w:ascii="Agency FB" w:eastAsia="Agency FB" w:hAnsi="Agency FB" w:cs="Agency FB"/>
+          <w:b/>
+          <w:bCs/>
+          <w:sz w:val="32"/>
+          <w:szCs w:val="32"/>
+        </w:rPr>
+      </w:pPr>
+      <w:r>
+        <w:rPr>
+          <w:rFonts w:ascii="Agency FB" w:eastAsia="Agency FB" w:hAnsi="Agency FB" w:cs="Agency FB"/>
+          <w:b/>
+          <w:bCs/>
+          <w:sz w:val="32"/>
+          <w:szCs w:val="32"/>
+        </w:rPr>
+        <w:t xml:space="preserve">UC </w:t>
+      </w:r>
+      <w:r>
+        <w:rPr>
+          <w:rFonts w:ascii="Agency FB" w:eastAsia="Agency FB" w:hAnsi="Agency FB" w:cs="Agency FB"/>
+          <w:b/>
+          <w:bCs/>
+          <w:sz w:val="32"/>
+          <w:szCs w:val="32"/>
+        </w:rPr>
+        <w:t>14:</w:t>
+      </w:r>
+      <w:r>
+        <w:rPr>
+          <w:rFonts w:ascii="Agency FB" w:eastAsia="Agency FB" w:hAnsi="Agency FB" w:cs="Agency FB"/>
+          <w:b/>
+          <w:bCs/>
+          <w:sz w:val="32"/>
+          <w:szCs w:val="32"/>
+        </w:rPr>
+        <w:t xml:space="preserve"> Inserimento prodotto nel catalogo</w:t>
       </w:r>
     </w:p>
     <w:p>
@@ -9967,7 +10216,27 @@
           <w:sz w:val="32"/>
           <w:szCs w:val="32"/>
         </w:rPr>
-        <w:t>UC 10: Modifica prodotto nel catalogo</w:t>
+        <w:t>UC 1</w:t>
+      </w:r>
+      <w:r>
+        <w:rPr>
+          <w:rFonts w:ascii="Agency FB" w:eastAsia="Agency FB" w:hAnsi="Agency FB" w:cs="Agency FB"/>
+          <w:b/>
+          <w:bCs/>
+          <w:sz w:val="32"/>
+          <w:szCs w:val="32"/>
+        </w:rPr>
+        <w:t>5</w:t>
+      </w:r>
+      <w:r>
+        <w:rPr>
+          <w:rFonts w:ascii="Agency FB" w:eastAsia="Agency FB" w:hAnsi="Agency FB" w:cs="Agency FB"/>
+          <w:b/>
+          <w:bCs/>
+          <w:sz w:val="32"/>
+          <w:szCs w:val="32"/>
+        </w:rPr>
+        <w:t>: Modifica prodotto nel catalogo</w:t>
       </w:r>
     </w:p>
     <w:p>
@@ -10675,7 +10944,27 @@
           <w:sz w:val="32"/>
           <w:szCs w:val="32"/>
         </w:rPr>
-        <w:t>UC 11: Eliminazione prodotto nel catalogo</w:t>
+        <w:t>UC 1</w:t>
+      </w:r>
+      <w:r>
+        <w:rPr>
+          <w:rFonts w:ascii="Agency FB" w:eastAsia="Agency FB" w:hAnsi="Agency FB" w:cs="Agency FB"/>
+          <w:b/>
+          <w:bCs/>
+          <w:sz w:val="32"/>
+          <w:szCs w:val="32"/>
+        </w:rPr>
+        <w:t>6</w:t>
+      </w:r>
+      <w:r>
+        <w:rPr>
+          <w:rFonts w:ascii="Agency FB" w:eastAsia="Agency FB" w:hAnsi="Agency FB" w:cs="Agency FB"/>
+          <w:b/>
+          <w:bCs/>
+          <w:sz w:val="32"/>
+          <w:szCs w:val="32"/>
+        </w:rPr>
+        <w:t>: Eliminazione prodotto nel catalogo</w:t>
       </w:r>
     </w:p>
     <w:p>
@@ -11128,6 +11417,46 @@
           <w:szCs w:val="32"/>
         </w:rPr>
       </w:pPr>
+      <w:r>
+        <w:rPr>
+          <w:rFonts w:ascii="Agency FB" w:eastAsia="Agency FB" w:hAnsi="Agency FB" w:cs="Agency FB"/>
+          <w:b/>
+          <w:bCs/>
+          <w:sz w:val="32"/>
+          <w:szCs w:val="32"/>
+        </w:rPr>
+        <w:t xml:space="preserve">UC </w:t>
+      </w:r>
+      <w:r>
+        <w:rPr>
+          <w:rFonts w:ascii="Agency FB" w:eastAsia="Agency FB" w:hAnsi="Agency FB" w:cs="Agency FB"/>
+          <w:b/>
+          <w:bCs/>
+          <w:sz w:val="32"/>
+          <w:szCs w:val="32"/>
+        </w:rPr>
+        <w:t>1</w:t>
+      </w:r>
+      <w:r>
+        <w:rPr>
+          <w:rFonts w:ascii="Agency FB" w:eastAsia="Agency FB" w:hAnsi="Agency FB" w:cs="Agency FB"/>
+          <w:b/>
+          <w:bCs/>
+          <w:sz w:val="32"/>
+          <w:szCs w:val="32"/>
+        </w:rPr>
+        <w:t xml:space="preserve">7: </w:t>
+      </w:r>
+      <w:r>
+        <w:rPr>
+          <w:rFonts w:ascii="Agency FB" w:eastAsia="Agency FB" w:hAnsi="Agency FB" w:cs="Agency FB"/>
+          <w:b/>
+          <w:bCs/>
+          <w:sz w:val="32"/>
+          <w:szCs w:val="32"/>
+        </w:rPr>
+        <w:t>Visualizzazione e Filtro delle Prenotazioni</w:t>
+      </w:r>
     </w:p>
     <w:p>
       <w:pPr>
@@ -11248,16 +11577,47 @@
           <w:szCs w:val="32"/>
         </w:rPr>
       </w:pPr>
-      <w:r>
-        <w:rPr>
-          <w:rFonts w:ascii="Agency FB" w:eastAsia="Agency FB" w:hAnsi="Agency FB" w:cs="Agency FB"/>
-          <w:b/>
-          <w:bCs/>
-          <w:sz w:val="32"/>
-          <w:szCs w:val="32"/>
-        </w:rPr>
-        <w:lastRenderedPageBreak/>
-        <w:t>UC 12: Modifica prenotazione</w:t>
+    </w:p>
+    <w:p>
+      <w:pPr>
+        <w:ind w:left="708"/>
+        <w:rPr>
+          <w:rFonts w:ascii="Agency FB" w:eastAsia="Agency FB" w:hAnsi="Agency FB" w:cs="Agency FB"/>
+          <w:b/>
+          <w:bCs/>
+          <w:sz w:val="32"/>
+          <w:szCs w:val="32"/>
+        </w:rPr>
+      </w:pPr>
+      <w:r>
+        <w:rPr>
+          <w:rFonts w:ascii="Agency FB" w:eastAsia="Agency FB" w:hAnsi="Agency FB" w:cs="Agency FB"/>
+          <w:b/>
+          <w:bCs/>
+          <w:sz w:val="32"/>
+          <w:szCs w:val="32"/>
+        </w:rPr>
+        <w:t>UC 1</w:t>
+      </w:r>
+      <w:r>
+        <w:rPr>
+          <w:rFonts w:ascii="Agency FB" w:eastAsia="Agency FB" w:hAnsi="Agency FB" w:cs="Agency FB"/>
+          <w:b/>
+          <w:bCs/>
+          <w:sz w:val="32"/>
+          <w:szCs w:val="32"/>
+        </w:rPr>
+        <w:t>8</w:t>
+      </w:r>
+      <w:r>
+        <w:rPr>
+          <w:rFonts w:ascii="Agency FB" w:eastAsia="Agency FB" w:hAnsi="Agency FB" w:cs="Agency FB"/>
+          <w:b/>
+          <w:bCs/>
+          <w:sz w:val="32"/>
+          <w:szCs w:val="32"/>
+        </w:rPr>
+        <w:t>: Modifica prenotazione</w:t>
       </w:r>
     </w:p>
     <w:p>
@@ -11609,6 +11969,7 @@
           <w:sz w:val="28"/>
           <w:szCs w:val="28"/>
         </w:rPr>
+        <w:lastRenderedPageBreak/>
         <w:t>Cambio orario (opzionale)</w:t>
       </w:r>
     </w:p>
@@ -11653,7 +12014,6 @@
           <w:sz w:val="28"/>
           <w:szCs w:val="28"/>
         </w:rPr>
-        <w:lastRenderedPageBreak/>
         <w:t>Il sistema verifica la correttezza dei dati</w:t>
       </w:r>
     </w:p>
@@ -11806,7 +12166,27 @@
           <w:sz w:val="32"/>
           <w:szCs w:val="32"/>
         </w:rPr>
-        <w:t>UC 13: Elimina prenotazione</w:t>
+        <w:t>UC 1</w:t>
+      </w:r>
+      <w:r>
+        <w:rPr>
+          <w:rFonts w:ascii="Agency FB" w:eastAsia="Agency FB" w:hAnsi="Agency FB" w:cs="Agency FB"/>
+          <w:b/>
+          <w:bCs/>
+          <w:sz w:val="32"/>
+          <w:szCs w:val="32"/>
+        </w:rPr>
+        <w:t>9</w:t>
+      </w:r>
+      <w:r>
+        <w:rPr>
+          <w:rFonts w:ascii="Agency FB" w:eastAsia="Agency FB" w:hAnsi="Agency FB" w:cs="Agency FB"/>
+          <w:b/>
+          <w:bCs/>
+          <w:sz w:val="32"/>
+          <w:szCs w:val="32"/>
+        </w:rPr>
+        <w:t>: Elimina prenotazione</w:t>
       </w:r>
     </w:p>
     <w:p>
@@ -11998,7 +12378,6 @@
           <w:sz w:val="28"/>
           <w:szCs w:val="28"/>
         </w:rPr>
-        <w:lastRenderedPageBreak/>
         <w:t>Attore</w:t>
       </w:r>
       <w:r>
@@ -12260,6 +12639,82 @@
         <w:t>Flussi alternativi/Eccezioni: //</w:t>
       </w:r>
     </w:p>
+    <w:p>
+      <w:pPr>
+        <w:ind w:left="708"/>
+        <w:rPr>
+          <w:rFonts w:ascii="Agency FB" w:eastAsia="Agency FB" w:hAnsi="Agency FB" w:cs="Agency FB"/>
+          <w:b/>
+          <w:bCs/>
+          <w:sz w:val="32"/>
+          <w:szCs w:val="32"/>
+        </w:rPr>
+      </w:pPr>
+    </w:p>
+    <w:p>
+      <w:pPr>
+        <w:ind w:left="708"/>
+        <w:rPr>
+          <w:rFonts w:ascii="Agency FB" w:eastAsia="Agency FB" w:hAnsi="Agency FB" w:cs="Agency FB"/>
+          <w:b/>
+          <w:bCs/>
+          <w:sz w:val="32"/>
+          <w:szCs w:val="32"/>
+        </w:rPr>
+      </w:pPr>
+      <w:r>
+        <w:rPr>
+          <w:rFonts w:ascii="Agency FB" w:eastAsia="Agency FB" w:hAnsi="Agency FB" w:cs="Agency FB"/>
+          <w:b/>
+          <w:bCs/>
+          <w:sz w:val="32"/>
+          <w:szCs w:val="32"/>
+        </w:rPr>
+        <w:t xml:space="preserve">UC </w:t>
+      </w:r>
+      <w:r>
+        <w:rPr>
+          <w:rFonts w:ascii="Agency FB" w:eastAsia="Agency FB" w:hAnsi="Agency FB" w:cs="Agency FB"/>
+          <w:b/>
+          <w:bCs/>
+          <w:sz w:val="32"/>
+          <w:szCs w:val="32"/>
+        </w:rPr>
+        <w:t>20</w:t>
+      </w:r>
+      <w:r>
+        <w:rPr>
+          <w:rFonts w:ascii="Agency FB" w:eastAsia="Agency FB" w:hAnsi="Agency FB" w:cs="Agency FB"/>
+          <w:b/>
+          <w:bCs/>
+          <w:sz w:val="32"/>
+          <w:szCs w:val="32"/>
+        </w:rPr>
+        <w:t xml:space="preserve">: </w:t>
+      </w:r>
+      <w:r>
+        <w:rPr>
+          <w:rFonts w:ascii="Agency FB" w:eastAsia="Agency FB" w:hAnsi="Agency FB" w:cs="Agency FB"/>
+          <w:b/>
+          <w:bCs/>
+          <w:sz w:val="32"/>
+          <w:szCs w:val="32"/>
+        </w:rPr>
+        <w:t>Visualizzazione e Filtro degli Ordini</w:t>
+      </w:r>
+    </w:p>
+    <w:p>
+      <w:pPr>
+        <w:ind w:left="708"/>
+        <w:rPr>
+          <w:rFonts w:ascii="Agency FB" w:eastAsia="Agency FB" w:hAnsi="Agency FB" w:cs="Agency FB"/>
+          <w:b/>
+          <w:bCs/>
+          <w:sz w:val="32"/>
+          <w:szCs w:val="32"/>
+        </w:rPr>
+      </w:pPr>
+    </w:p>
     <w:p/>
     <w:p/>
     <w:p>
@@ -12281,7 +12736,27 @@
           <w:sz w:val="32"/>
           <w:szCs w:val="32"/>
         </w:rPr>
-        <w:t>UC 14: Modifica ordine</w:t>
+        <w:t xml:space="preserve">UC </w:t>
+      </w:r>
+      <w:r>
+        <w:rPr>
+          <w:rFonts w:ascii="Agency FB" w:eastAsia="Agency FB" w:hAnsi="Agency FB" w:cs="Agency FB"/>
+          <w:b/>
+          <w:bCs/>
+          <w:sz w:val="32"/>
+          <w:szCs w:val="32"/>
+        </w:rPr>
+        <w:t>21</w:t>
+      </w:r>
+      <w:r>
+        <w:rPr>
+          <w:rFonts w:ascii="Agency FB" w:eastAsia="Agency FB" w:hAnsi="Agency FB" w:cs="Agency FB"/>
+          <w:b/>
+          <w:bCs/>
+          <w:sz w:val="32"/>
+          <w:szCs w:val="32"/>
+        </w:rPr>
+        <w:t>: Modifica ordine</w:t>
       </w:r>
     </w:p>
     <w:p>
@@ -12470,6 +12945,7 @@
           <w:sz w:val="28"/>
           <w:szCs w:val="28"/>
         </w:rPr>
+        <w:lastRenderedPageBreak/>
         <w:t>Flusso di Eventi</w:t>
       </w:r>
       <w:r>
@@ -12588,7 +13064,6 @@
           <w:sz w:val="28"/>
           <w:szCs w:val="28"/>
         </w:rPr>
-        <w:lastRenderedPageBreak/>
         <w:t>Spedito (opzionale)</w:t>
       </w:r>
     </w:p>
@@ -12789,7 +13264,11 @@
       </w:pPr>
     </w:p>
     <w:p/>
-    <w:p/>
+    <w:p>
+      <w:r>
+        <w:tab/>
+      </w:r>
+    </w:p>
     <w:p>
       <w:pPr>
         <w:rPr>
@@ -13039,7 +13518,6 @@
           <w:sz w:val="40"/>
           <w:szCs w:val="40"/>
         </w:rPr>
-        <w:lastRenderedPageBreak/>
         <w:t>8.Navigational Path</w:t>
       </w:r>
     </w:p>
@@ -13168,6 +13646,7 @@
           <w:sz w:val="40"/>
           <w:szCs w:val="40"/>
         </w:rPr>
+        <w:lastRenderedPageBreak/>
         <w:drawing>
           <wp:inline distT="0" distB="0" distL="0" distR="0" wp14:anchorId="4BB8B57B" wp14:editId="081703C2">
             <wp:extent cx="5385854" cy="3977640"/>
@@ -13265,7 +13744,6 @@
           <w:sz w:val="40"/>
           <w:szCs w:val="40"/>
         </w:rPr>
-        <w:lastRenderedPageBreak/>
         <w:drawing>
           <wp:inline distT="0" distB="0" distL="0" distR="0" wp14:anchorId="75F7D54F" wp14:editId="3FBF1B81">
             <wp:extent cx="4633305" cy="2400300"/>
@@ -13354,6 +13832,7 @@
           <w:sz w:val="40"/>
           <w:szCs w:val="40"/>
         </w:rPr>
+        <w:lastRenderedPageBreak/>
         <w:drawing>
           <wp:inline distT="0" distB="0" distL="0" distR="0" wp14:anchorId="218EFB9B" wp14:editId="055737B0">
             <wp:extent cx="4460938" cy="2385062"/>
@@ -13597,6 +14076,7 @@
           <w:sz w:val="36"/>
           <w:szCs w:val="36"/>
         </w:rPr>
+        <w:lastRenderedPageBreak/>
         <w:drawing>
           <wp:inline distT="0" distB="0" distL="0" distR="0" wp14:anchorId="450D4C52" wp14:editId="2A35B344">
             <wp:extent cx="6118860" cy="6102350"/>

</xml_diff>